<commit_message>
Updated the Profiling Report
</commit_message>
<xml_diff>
--- a/GAME3004-W2022-Lab9/Assets/Docs/Performance Profiling Report.docx
+++ b/GAME3004-W2022-Lab9/Assets/Docs/Performance Profiling Report.docx
@@ -2,7 +2,779 @@
 <file path=word/document.xml><?xml version="1.0" encoding="utf-8"?>
 <w:document xmlns:wpc="http://schemas.microsoft.com/office/word/2010/wordprocessingCanvas" xmlns:cx="http://schemas.microsoft.com/office/drawing/2014/chartex" xmlns:cx1="http://schemas.microsoft.com/office/drawing/2015/9/8/chartex" xmlns:cx2="http://schemas.microsoft.com/office/drawing/2015/10/21/chartex" xmlns:cx3="http://schemas.microsoft.com/office/drawing/2016/5/9/chartex" xmlns:cx4="http://schemas.microsoft.com/office/drawing/2016/5/10/chartex" xmlns:cx5="http://schemas.microsoft.com/office/drawing/2016/5/11/chartex" xmlns:cx6="http://schemas.microsoft.com/office/drawing/2016/5/12/chartex" xmlns:cx7="http://schemas.microsoft.com/office/drawing/2016/5/13/chartex" xmlns:cx8="http://schemas.microsoft.com/office/drawing/2016/5/14/chartex" xmlns:mc="http://schemas.openxmlformats.org/markup-compatibility/2006" xmlns:aink="http://schemas.microsoft.com/office/drawing/2016/ink" xmlns:am3d="http://schemas.microsoft.com/office/drawing/2017/model3d" xmlns:o="urn:schemas-microsoft-com:office:office" xmlns:r="http://schemas.openxmlformats.org/officeDocument/2006/relationships" xmlns:m="http://schemas.openxmlformats.org/officeDocument/2006/math" xmlns:v="urn:schemas-microsoft-com:vml" xmlns:wp14="http://schemas.microsoft.com/office/word/2010/wordprocessingDrawing" xmlns:wp="http://schemas.openxmlformats.org/drawingml/2006/wordprocessingDrawing" xmlns:w10="urn:schemas-microsoft-com:office:word" xmlns:w="http://schemas.openxmlformats.org/wordprocessingml/2006/main" xmlns:w14="http://schemas.microsoft.com/office/word/2010/wordml" xmlns:w15="http://schemas.microsoft.com/office/word/2012/wordml" xmlns:w16cex="http://schemas.microsoft.com/office/word/2018/wordml/cex" xmlns:w16cid="http://schemas.microsoft.com/office/word/2016/wordml/cid" xmlns:w16="http://schemas.microsoft.com/office/word/2018/wordml" xmlns:w16sdtdh="http://schemas.microsoft.com/office/word/2020/wordml/sdtdatahash" xmlns:w16se="http://schemas.microsoft.com/office/word/2015/wordml/symex" xmlns:wpg="http://schemas.microsoft.com/office/word/2010/wordprocessingGroup" xmlns:wpi="http://schemas.microsoft.com/office/word/2010/wordprocessingInk" xmlns:wne="http://schemas.microsoft.com/office/word/2006/wordml" xmlns:wps="http://schemas.microsoft.com/office/word/2010/wordprocessingShape" mc:Ignorable="w14 w15 w16se w16cid w16 w16cex w16sdtdh wp14">
   <w:body>
-    <w:p/>
+    <w:p>
+      <w:pPr>
+        <w:ind w:left="-851" w:right="-846"/>
+      </w:pPr>
+      <w:r>
+        <w:t xml:space="preserve">Initial </w:t>
+      </w:r>
+      <w:r>
+        <w:t>B</w:t>
+      </w:r>
+      <w:r>
+        <w:t>uild Report</w:t>
+      </w:r>
+    </w:p>
+    <w:p>
+      <w:pPr>
+        <w:spacing w:after="0" w:line="240" w:lineRule="auto"/>
+        <w:ind w:left="-851" w:right="-846"/>
+        <w:mirrorIndents/>
+      </w:pPr>
+      <w:r>
+        <w:t>Uncompressed usage by category (Percentages based on user generated assets only):</w:t>
+      </w:r>
+    </w:p>
+    <w:p>
+      <w:pPr>
+        <w:spacing w:after="0" w:line="240" w:lineRule="auto"/>
+        <w:ind w:left="-851" w:right="-846"/>
+        <w:mirrorIndents/>
+        <w:rPr>
+          <w:b/>
+          <w:bCs/>
+        </w:rPr>
+      </w:pPr>
+      <w:r>
+        <w:rPr>
+          <w:b/>
+          <w:bCs/>
+        </w:rPr>
+        <w:t>Textures               9.7 mb</w:t>
+      </w:r>
+      <w:r>
+        <w:rPr>
+          <w:b/>
+          <w:bCs/>
+        </w:rPr>
+        <w:tab/>
+        <w:t xml:space="preserve"> 68.7% </w:t>
+      </w:r>
+    </w:p>
+    <w:p>
+      <w:pPr>
+        <w:spacing w:after="0" w:line="240" w:lineRule="auto"/>
+        <w:ind w:left="-851" w:right="-846"/>
+        <w:mirrorIndents/>
+      </w:pPr>
+      <w:r>
+        <w:t>Meshes                 858.3 kb</w:t>
+      </w:r>
+      <w:r>
+        <w:tab/>
+        <w:t xml:space="preserve"> 5.9% </w:t>
+      </w:r>
+    </w:p>
+    <w:p>
+      <w:pPr>
+        <w:spacing w:after="0" w:line="240" w:lineRule="auto"/>
+        <w:ind w:left="-851" w:right="-846"/>
+        <w:mirrorIndents/>
+      </w:pPr>
+      <w:r>
+        <w:t>Animations             150.5 kb</w:t>
+      </w:r>
+      <w:r>
+        <w:tab/>
+        <w:t xml:space="preserve"> 1.0% </w:t>
+      </w:r>
+    </w:p>
+    <w:p>
+      <w:pPr>
+        <w:spacing w:after="0" w:line="240" w:lineRule="auto"/>
+        <w:ind w:left="-851" w:right="-846"/>
+        <w:mirrorIndents/>
+      </w:pPr>
+      <w:r>
+        <w:t>Shaders                2.1 mb</w:t>
+      </w:r>
+      <w:r>
+        <w:tab/>
+        <w:t xml:space="preserve"> 14.9% </w:t>
+      </w:r>
+    </w:p>
+    <w:p>
+      <w:pPr>
+        <w:spacing w:after="0" w:line="240" w:lineRule="auto"/>
+        <w:ind w:left="-851" w:right="-846"/>
+        <w:mirrorIndents/>
+      </w:pPr>
+      <w:r>
+        <w:t>Other Assets           1.0 mb</w:t>
+      </w:r>
+      <w:r>
+        <w:tab/>
+        <w:t xml:space="preserve"> 7.3% </w:t>
+      </w:r>
+    </w:p>
+    <w:p>
+      <w:pPr>
+        <w:spacing w:after="0" w:line="240" w:lineRule="auto"/>
+        <w:ind w:left="-851" w:right="-846"/>
+        <w:mirrorIndents/>
+      </w:pPr>
+      <w:r>
+        <w:t>Scripts                207.8 kb</w:t>
+      </w:r>
+      <w:r>
+        <w:tab/>
+        <w:t xml:space="preserve"> 1.4% </w:t>
+      </w:r>
+    </w:p>
+    <w:p>
+      <w:pPr>
+        <w:spacing w:after="0" w:line="240" w:lineRule="auto"/>
+        <w:ind w:left="-851" w:right="-846"/>
+        <w:mirrorIndents/>
+      </w:pPr>
+      <w:r>
+        <w:t>File headers           88.4 kb</w:t>
+      </w:r>
+      <w:r>
+        <w:tab/>
+        <w:t xml:space="preserve"> 0.6% </w:t>
+      </w:r>
+    </w:p>
+    <w:p>
+      <w:pPr>
+        <w:spacing w:after="0" w:line="240" w:lineRule="auto"/>
+        <w:ind w:left="-851" w:right="-846"/>
+        <w:mirrorIndents/>
+      </w:pPr>
+      <w:r>
+        <w:t>Total User Assets      14.1 mb</w:t>
+      </w:r>
+      <w:r>
+        <w:tab/>
+        <w:t xml:space="preserve"> 100.0% </w:t>
+      </w:r>
+    </w:p>
+    <w:p>
+      <w:pPr>
+        <w:spacing w:after="0" w:line="240" w:lineRule="auto"/>
+        <w:ind w:left="-851" w:right="-846"/>
+        <w:mirrorIndents/>
+      </w:pPr>
+      <w:r>
+        <w:t>Complete build size    573.6 mb</w:t>
+      </w:r>
+    </w:p>
+    <w:p>
+      <w:pPr>
+        <w:spacing w:after="0" w:line="240" w:lineRule="auto"/>
+        <w:ind w:left="-851" w:right="-846"/>
+        <w:mirrorIndents/>
+      </w:pPr>
+      <w:r>
+        <w:t>Used Assets and files from the Resources folder, sorted by uncompressed size:</w:t>
+      </w:r>
+    </w:p>
+    <w:p>
+      <w:pPr>
+        <w:spacing w:after="0" w:line="240" w:lineRule="auto"/>
+        <w:ind w:left="-851" w:right="-846"/>
+        <w:mirrorIndents/>
+        <w:rPr>
+          <w:b/>
+          <w:bCs/>
+        </w:rPr>
+      </w:pPr>
+      <w:r>
+        <w:t xml:space="preserve"> </w:t>
+      </w:r>
+      <w:r>
+        <w:rPr>
+          <w:b/>
+          <w:bCs/>
+        </w:rPr>
+        <w:t>1.5 mb</w:t>
+      </w:r>
+      <w:r>
+        <w:rPr>
+          <w:b/>
+          <w:bCs/>
+        </w:rPr>
+        <w:tab/>
+        <w:t xml:space="preserve"> 0.3% Packages/com.unity.render-pipelines.universal/Shaders/PostProcessing/UberPost.shader</w:t>
+      </w:r>
+    </w:p>
+    <w:p>
+      <w:pPr>
+        <w:spacing w:after="0" w:line="240" w:lineRule="auto"/>
+        <w:ind w:left="-851" w:right="-846"/>
+        <w:mirrorIndents/>
+        <w:rPr>
+          <w:b/>
+          <w:bCs/>
+        </w:rPr>
+      </w:pPr>
+      <w:r>
+        <w:rPr>
+          <w:b/>
+          <w:bCs/>
+        </w:rPr>
+        <w:t xml:space="preserve"> 1.0 mb</w:t>
+      </w:r>
+      <w:r>
+        <w:rPr>
+          <w:b/>
+          <w:bCs/>
+        </w:rPr>
+        <w:tab/>
+        <w:t xml:space="preserve"> 0.2% Assets/TextMesh Pro/Resources/Fonts &amp; Materials/</w:t>
+      </w:r>
+      <w:proofErr w:type="spellStart"/>
+      <w:r>
+        <w:rPr>
+          <w:b/>
+          <w:bCs/>
+        </w:rPr>
+        <w:t>LiberationSans</w:t>
+      </w:r>
+      <w:proofErr w:type="spellEnd"/>
+      <w:r>
+        <w:rPr>
+          <w:b/>
+          <w:bCs/>
+        </w:rPr>
+        <w:t xml:space="preserve"> </w:t>
+      </w:r>
+      <w:proofErr w:type="spellStart"/>
+      <w:r>
+        <w:rPr>
+          <w:b/>
+          <w:bCs/>
+        </w:rPr>
+        <w:t>SDF.asset</w:t>
+      </w:r>
+      <w:proofErr w:type="spellEnd"/>
+    </w:p>
+    <w:p>
+      <w:pPr>
+        <w:spacing w:after="0" w:line="240" w:lineRule="auto"/>
+        <w:ind w:left="-851" w:right="-846"/>
+        <w:mirrorIndents/>
+        <w:rPr>
+          <w:b/>
+          <w:bCs/>
+        </w:rPr>
+      </w:pPr>
+      <w:r>
+        <w:t xml:space="preserve"> </w:t>
+      </w:r>
+      <w:r>
+        <w:rPr>
+          <w:b/>
+          <w:bCs/>
+        </w:rPr>
+        <w:t>611.8 kb</w:t>
+      </w:r>
+      <w:r>
+        <w:rPr>
+          <w:b/>
+          <w:bCs/>
+        </w:rPr>
+        <w:tab/>
+        <w:t xml:space="preserve"> 0.1% Assets/Textures/Gravel Cobble Ground Texture.jpg</w:t>
+      </w:r>
+    </w:p>
+    <w:p>
+      <w:pPr>
+        <w:spacing w:after="0" w:line="240" w:lineRule="auto"/>
+        <w:ind w:left="-851" w:right="-846"/>
+        <w:mirrorIndents/>
+        <w:rPr>
+          <w:b/>
+          <w:bCs/>
+        </w:rPr>
+      </w:pPr>
+      <w:r>
+        <w:rPr>
+          <w:b/>
+          <w:bCs/>
+        </w:rPr>
+        <w:t xml:space="preserve"> 611.8 kb</w:t>
+      </w:r>
+      <w:r>
+        <w:rPr>
+          <w:b/>
+          <w:bCs/>
+        </w:rPr>
+        <w:tab/>
+        <w:t xml:space="preserve"> 0.1% Assets/Textures/Gold </w:t>
+      </w:r>
+      <w:proofErr w:type="spellStart"/>
+      <w:r>
+        <w:rPr>
+          <w:b/>
+          <w:bCs/>
+        </w:rPr>
+        <w:t>Texture_R.tif</w:t>
+      </w:r>
+      <w:proofErr w:type="spellEnd"/>
+    </w:p>
+    <w:p>
+      <w:pPr>
+        <w:spacing w:after="0" w:line="240" w:lineRule="auto"/>
+        <w:ind w:left="-851" w:right="-846"/>
+        <w:mirrorIndents/>
+        <w:rPr>
+          <w:b/>
+          <w:bCs/>
+        </w:rPr>
+      </w:pPr>
+      <w:r>
+        <w:rPr>
+          <w:b/>
+          <w:bCs/>
+        </w:rPr>
+        <w:t xml:space="preserve"> 611.8 kb</w:t>
+      </w:r>
+      <w:r>
+        <w:rPr>
+          <w:b/>
+          <w:bCs/>
+        </w:rPr>
+        <w:tab/>
+        <w:t xml:space="preserve"> 0.1% Assets/Textures/Gold </w:t>
+      </w:r>
+      <w:proofErr w:type="spellStart"/>
+      <w:r>
+        <w:rPr>
+          <w:b/>
+          <w:bCs/>
+        </w:rPr>
+        <w:t>Texture_N.tif</w:t>
+      </w:r>
+      <w:proofErr w:type="spellEnd"/>
+    </w:p>
+    <w:p>
+      <w:pPr>
+        <w:spacing w:after="0" w:line="240" w:lineRule="auto"/>
+        <w:ind w:left="-851" w:right="-846"/>
+        <w:mirrorIndents/>
+        <w:rPr>
+          <w:b/>
+          <w:bCs/>
+        </w:rPr>
+      </w:pPr>
+      <w:r>
+        <w:rPr>
+          <w:b/>
+          <w:bCs/>
+        </w:rPr>
+        <w:t xml:space="preserve"> 611.8 kb</w:t>
+      </w:r>
+      <w:r>
+        <w:rPr>
+          <w:b/>
+          <w:bCs/>
+        </w:rPr>
+        <w:tab/>
+        <w:t xml:space="preserve"> 0.1% Assets/Textures/Gold </w:t>
+      </w:r>
+      <w:proofErr w:type="spellStart"/>
+      <w:r>
+        <w:rPr>
+          <w:b/>
+          <w:bCs/>
+        </w:rPr>
+        <w:t>Texture_M.tif</w:t>
+      </w:r>
+      <w:proofErr w:type="spellEnd"/>
+    </w:p>
+    <w:p>
+      <w:pPr>
+        <w:spacing w:after="0" w:line="240" w:lineRule="auto"/>
+        <w:ind w:left="-851" w:right="-846"/>
+        <w:mirrorIndents/>
+        <w:rPr>
+          <w:b/>
+          <w:bCs/>
+        </w:rPr>
+      </w:pPr>
+      <w:r>
+        <w:rPr>
+          <w:b/>
+          <w:bCs/>
+        </w:rPr>
+        <w:t xml:space="preserve"> 611.8 kb</w:t>
+      </w:r>
+      <w:r>
+        <w:rPr>
+          <w:b/>
+          <w:bCs/>
+        </w:rPr>
+        <w:tab/>
+        <w:t xml:space="preserve"> 0.1% Assets/Textures/LiftOffHead.png</w:t>
+      </w:r>
+    </w:p>
+    <w:p>
+      <w:pPr>
+        <w:spacing w:after="0" w:line="240" w:lineRule="auto"/>
+        <w:ind w:left="-851" w:right="-846"/>
+        <w:mirrorIndents/>
+        <w:rPr>
+          <w:b/>
+          <w:bCs/>
+        </w:rPr>
+      </w:pPr>
+      <w:r>
+        <w:rPr>
+          <w:b/>
+          <w:bCs/>
+        </w:rPr>
+        <w:t xml:space="preserve"> 611.8 kb</w:t>
+      </w:r>
+      <w:r>
+        <w:rPr>
+          <w:b/>
+          <w:bCs/>
+        </w:rPr>
+        <w:tab/>
+        <w:t xml:space="preserve"> 0.1% Assets/Textures/LiftOffBody.png</w:t>
+      </w:r>
+    </w:p>
+    <w:p>
+      <w:pPr>
+        <w:spacing w:after="0" w:line="240" w:lineRule="auto"/>
+        <w:ind w:left="-851" w:right="-846"/>
+        <w:mirrorIndents/>
+        <w:rPr>
+          <w:b/>
+          <w:bCs/>
+        </w:rPr>
+      </w:pPr>
+      <w:r>
+        <w:rPr>
+          <w:b/>
+          <w:bCs/>
+        </w:rPr>
+        <w:t xml:space="preserve"> 611.8 kb</w:t>
+      </w:r>
+      <w:r>
+        <w:rPr>
+          <w:b/>
+          <w:bCs/>
+        </w:rPr>
+        <w:tab/>
+        <w:t xml:space="preserve"> 0.1% Assets/Textures/Gold </w:t>
+      </w:r>
+      <w:proofErr w:type="spellStart"/>
+      <w:r>
+        <w:rPr>
+          <w:b/>
+          <w:bCs/>
+        </w:rPr>
+        <w:t>Texture.tif</w:t>
+      </w:r>
+      <w:proofErr w:type="spellEnd"/>
+    </w:p>
+    <w:p>
+      <w:pPr>
+        <w:spacing w:after="0" w:line="240" w:lineRule="auto"/>
+        <w:ind w:left="-851" w:right="-846"/>
+        <w:mirrorIndents/>
+        <w:rPr>
+          <w:b/>
+          <w:bCs/>
+        </w:rPr>
+      </w:pPr>
+      <w:r>
+        <w:rPr>
+          <w:b/>
+          <w:bCs/>
+        </w:rPr>
+        <w:t xml:space="preserve"> 500.4 kb</w:t>
+      </w:r>
+      <w:r>
+        <w:rPr>
+          <w:b/>
+          <w:bCs/>
+        </w:rPr>
+        <w:tab/>
+        <w:t xml:space="preserve"> 0.1% Assets/Models/LiftOff@T-Pose.fbx</w:t>
+      </w:r>
+    </w:p>
+    <w:p>
+      <w:pPr>
+        <w:spacing w:after="0" w:line="240" w:lineRule="auto"/>
+        <w:ind w:left="-851" w:right="-846"/>
+        <w:mirrorIndents/>
+      </w:pPr>
+    </w:p>
+    <w:p>
+      <w:pPr>
+        <w:spacing w:after="0" w:line="240" w:lineRule="auto"/>
+        <w:ind w:left="-851" w:right="-846"/>
+        <w:mirrorIndents/>
+      </w:pPr>
+      <w:proofErr w:type="spellStart"/>
+      <w:r>
+        <w:t>BaseLine</w:t>
+      </w:r>
+      <w:proofErr w:type="spellEnd"/>
+    </w:p>
+    <w:p>
+      <w:pPr>
+        <w:spacing w:after="0" w:line="240" w:lineRule="auto"/>
+        <w:ind w:left="-851" w:right="-846"/>
+        <w:mirrorIndents/>
+      </w:pPr>
+    </w:p>
+    <w:p>
+      <w:pPr>
+        <w:spacing w:after="0" w:line="240" w:lineRule="auto"/>
+        <w:ind w:left="-851" w:right="-846"/>
+        <w:mirrorIndents/>
+      </w:pPr>
+      <w:r>
+        <w:t xml:space="preserve"> </w:t>
+      </w:r>
+      <w:r>
+        <w:rPr>
+          <w:noProof/>
+        </w:rPr>
+        <w:drawing>
+          <wp:inline distT="0" distB="0" distL="0" distR="0" wp14:anchorId="2B3B47F2" wp14:editId="5915115F">
+            <wp:extent cx="6166714" cy="3842996"/>
+            <wp:effectExtent l="0" t="0" r="5715" b="5715"/>
+            <wp:docPr id="1" name="Picture 1" descr="Graphical user interface, chart&#10;&#10;Description automatically generated"/>
+            <wp:cNvGraphicFramePr>
+              <a:graphicFrameLocks xmlns:a="http://schemas.openxmlformats.org/drawingml/2006/main" noChangeAspect="1"/>
+            </wp:cNvGraphicFramePr>
+            <a:graphic xmlns:a="http://schemas.openxmlformats.org/drawingml/2006/main">
+              <a:graphicData uri="http://schemas.openxmlformats.org/drawingml/2006/picture">
+                <pic:pic xmlns:pic="http://schemas.openxmlformats.org/drawingml/2006/picture">
+                  <pic:nvPicPr>
+                    <pic:cNvPr id="1" name="Picture 1" descr="Graphical user interface, chart&#10;&#10;Description automatically generated"/>
+                    <pic:cNvPicPr/>
+                  </pic:nvPicPr>
+                  <pic:blipFill>
+                    <a:blip r:embed="rId4"/>
+                    <a:stretch>
+                      <a:fillRect/>
+                    </a:stretch>
+                  </pic:blipFill>
+                  <pic:spPr>
+                    <a:xfrm>
+                      <a:off x="0" y="0"/>
+                      <a:ext cx="6187474" cy="3855933"/>
+                    </a:xfrm>
+                    <a:prstGeom prst="rect">
+                      <a:avLst/>
+                    </a:prstGeom>
+                  </pic:spPr>
+                </pic:pic>
+              </a:graphicData>
+            </a:graphic>
+          </wp:inline>
+        </w:drawing>
+      </w:r>
+    </w:p>
+    <w:p>
+      <w:pPr>
+        <w:spacing w:after="0" w:line="240" w:lineRule="auto"/>
+        <w:ind w:left="-851" w:right="-846"/>
+        <w:mirrorIndents/>
+      </w:pPr>
+      <w:r>
+        <w:lastRenderedPageBreak/>
+        <w:t>After Object Pooling</w:t>
+      </w:r>
+    </w:p>
+    <w:p>
+      <w:pPr>
+        <w:spacing w:after="0" w:line="240" w:lineRule="auto"/>
+        <w:ind w:left="-851" w:right="-846"/>
+        <w:mirrorIndents/>
+      </w:pPr>
+      <w:r>
+        <w:rPr>
+          <w:noProof/>
+        </w:rPr>
+        <w:drawing>
+          <wp:inline distT="0" distB="0" distL="0" distR="0" wp14:anchorId="273D69E9" wp14:editId="7570C67C">
+            <wp:extent cx="5943600" cy="3686810"/>
+            <wp:effectExtent l="0" t="0" r="0" b="8890"/>
+            <wp:docPr id="2" name="Picture 2" descr="Chart&#10;&#10;Description automatically generated with low confidence"/>
+            <wp:cNvGraphicFramePr>
+              <a:graphicFrameLocks xmlns:a="http://schemas.openxmlformats.org/drawingml/2006/main" noChangeAspect="1"/>
+            </wp:cNvGraphicFramePr>
+            <a:graphic xmlns:a="http://schemas.openxmlformats.org/drawingml/2006/main">
+              <a:graphicData uri="http://schemas.openxmlformats.org/drawingml/2006/picture">
+                <pic:pic xmlns:pic="http://schemas.openxmlformats.org/drawingml/2006/picture">
+                  <pic:nvPicPr>
+                    <pic:cNvPr id="2" name="Picture 2" descr="Chart&#10;&#10;Description automatically generated with low confidence"/>
+                    <pic:cNvPicPr/>
+                  </pic:nvPicPr>
+                  <pic:blipFill>
+                    <a:blip r:embed="rId5"/>
+                    <a:stretch>
+                      <a:fillRect/>
+                    </a:stretch>
+                  </pic:blipFill>
+                  <pic:spPr>
+                    <a:xfrm>
+                      <a:off x="0" y="0"/>
+                      <a:ext cx="5943600" cy="3686810"/>
+                    </a:xfrm>
+                    <a:prstGeom prst="rect">
+                      <a:avLst/>
+                    </a:prstGeom>
+                  </pic:spPr>
+                </pic:pic>
+              </a:graphicData>
+            </a:graphic>
+          </wp:inline>
+        </w:drawing>
+      </w:r>
+    </w:p>
+    <w:p>
+      <w:pPr>
+        <w:spacing w:after="0" w:line="240" w:lineRule="auto"/>
+        <w:ind w:left="-851" w:right="-846"/>
+        <w:mirrorIndents/>
+      </w:pPr>
+    </w:p>
+    <w:p>
+      <w:pPr>
+        <w:spacing w:after="0" w:line="240" w:lineRule="auto"/>
+        <w:ind w:left="-851" w:right="-846"/>
+        <w:mirrorIndents/>
+      </w:pPr>
+      <w:r>
+        <w:t>After Combining Meshes</w:t>
+      </w:r>
+    </w:p>
+    <w:p>
+      <w:pPr>
+        <w:spacing w:after="0" w:line="240" w:lineRule="auto"/>
+        <w:ind w:left="-851" w:right="-846"/>
+        <w:mirrorIndents/>
+      </w:pPr>
+      <w:r>
+        <w:rPr>
+          <w:noProof/>
+        </w:rPr>
+        <w:drawing>
+          <wp:inline distT="0" distB="0" distL="0" distR="0" wp14:anchorId="22235572" wp14:editId="47608707">
+            <wp:extent cx="5943600" cy="3674110"/>
+            <wp:effectExtent l="0" t="0" r="0" b="2540"/>
+            <wp:docPr id="3" name="Picture 3" descr="A picture containing graphical user interface&#10;&#10;Description automatically generated"/>
+            <wp:cNvGraphicFramePr>
+              <a:graphicFrameLocks xmlns:a="http://schemas.openxmlformats.org/drawingml/2006/main" noChangeAspect="1"/>
+            </wp:cNvGraphicFramePr>
+            <a:graphic xmlns:a="http://schemas.openxmlformats.org/drawingml/2006/main">
+              <a:graphicData uri="http://schemas.openxmlformats.org/drawingml/2006/picture">
+                <pic:pic xmlns:pic="http://schemas.openxmlformats.org/drawingml/2006/picture">
+                  <pic:nvPicPr>
+                    <pic:cNvPr id="3" name="Picture 3" descr="A picture containing graphical user interface&#10;&#10;Description automatically generated"/>
+                    <pic:cNvPicPr/>
+                  </pic:nvPicPr>
+                  <pic:blipFill>
+                    <a:blip r:embed="rId6"/>
+                    <a:stretch>
+                      <a:fillRect/>
+                    </a:stretch>
+                  </pic:blipFill>
+                  <pic:spPr>
+                    <a:xfrm>
+                      <a:off x="0" y="0"/>
+                      <a:ext cx="5943600" cy="3674110"/>
+                    </a:xfrm>
+                    <a:prstGeom prst="rect">
+                      <a:avLst/>
+                    </a:prstGeom>
+                  </pic:spPr>
+                </pic:pic>
+              </a:graphicData>
+            </a:graphic>
+          </wp:inline>
+        </w:drawing>
+      </w:r>
+    </w:p>
+    <w:p>
+      <w:pPr>
+        <w:spacing w:after="0" w:line="240" w:lineRule="auto"/>
+        <w:ind w:left="-851" w:right="-846"/>
+        <w:mirrorIndents/>
+      </w:pPr>
+    </w:p>
+    <w:p>
+      <w:pPr>
+        <w:spacing w:after="0" w:line="240" w:lineRule="auto"/>
+        <w:ind w:left="-851" w:right="-846"/>
+        <w:mirrorIndents/>
+      </w:pPr>
+    </w:p>
+    <w:p>
+      <w:pPr>
+        <w:spacing w:after="0" w:line="240" w:lineRule="auto"/>
+        <w:ind w:left="-851" w:right="-846"/>
+        <w:mirrorIndents/>
+      </w:pPr>
+      <w:r>
+        <w:lastRenderedPageBreak/>
+        <w:t xml:space="preserve">After we used a single </w:t>
+      </w:r>
+      <w:proofErr w:type="spellStart"/>
+      <w:r>
+        <w:t>MeshRenderer</w:t>
+      </w:r>
+      <w:proofErr w:type="spellEnd"/>
+      <w:r>
+        <w:t xml:space="preserve"> on the tileParent and removed all MeshRenderers from individual tiles:</w:t>
+      </w:r>
+    </w:p>
+    <w:p>
+      <w:pPr>
+        <w:spacing w:after="0" w:line="240" w:lineRule="auto"/>
+        <w:ind w:left="-851" w:right="-846"/>
+        <w:mirrorIndents/>
+      </w:pPr>
+      <w:r>
+        <w:rPr>
+          <w:noProof/>
+        </w:rPr>
+        <w:drawing>
+          <wp:inline distT="0" distB="0" distL="0" distR="0" wp14:anchorId="615CC9E6" wp14:editId="0B922232">
+            <wp:extent cx="5943600" cy="3683635"/>
+            <wp:effectExtent l="0" t="0" r="0" b="0"/>
+            <wp:docPr id="4" name="Picture 4" descr="Graphical user interface&#10;&#10;Description automatically generated with medium confidence"/>
+            <wp:cNvGraphicFramePr>
+              <a:graphicFrameLocks xmlns:a="http://schemas.openxmlformats.org/drawingml/2006/main" noChangeAspect="1"/>
+            </wp:cNvGraphicFramePr>
+            <a:graphic xmlns:a="http://schemas.openxmlformats.org/drawingml/2006/main">
+              <a:graphicData uri="http://schemas.openxmlformats.org/drawingml/2006/picture">
+                <pic:pic xmlns:pic="http://schemas.openxmlformats.org/drawingml/2006/picture">
+                  <pic:nvPicPr>
+                    <pic:cNvPr id="4" name="Picture 4" descr="Graphical user interface&#10;&#10;Description automatically generated with medium confidence"/>
+                    <pic:cNvPicPr/>
+                  </pic:nvPicPr>
+                  <pic:blipFill>
+                    <a:blip r:embed="rId7"/>
+                    <a:stretch>
+                      <a:fillRect/>
+                    </a:stretch>
+                  </pic:blipFill>
+                  <pic:spPr>
+                    <a:xfrm>
+                      <a:off x="0" y="0"/>
+                      <a:ext cx="5943600" cy="3683635"/>
+                    </a:xfrm>
+                    <a:prstGeom prst="rect">
+                      <a:avLst/>
+                    </a:prstGeom>
+                  </pic:spPr>
+                </pic:pic>
+              </a:graphicData>
+            </a:graphic>
+          </wp:inline>
+        </w:drawing>
+      </w:r>
+    </w:p>
     <w:sectPr>
       <w:pgSz w:w="12240" w:h="15840"/>
       <w:pgMar w:top="1440" w:right="1440" w:bottom="1440" w:left="1440" w:header="708" w:footer="708" w:gutter="0"/>

</xml_diff>